<commit_message>
Laravel Eloquent Relationships - 2 (One to One relationship)
</commit_message>
<xml_diff>
--- a/Laravel Eloquent Relationships.docx
+++ b/Laravel Eloquent Relationships.docx
@@ -305,6 +305,11 @@
     <w:p/>
     <w:p>
       <w:r>
+        <w:t>Address relationship in User model</w:t>
+      </w:r>
+    </w:p>
+    <w:p>
+      <w:r>
         <w:rPr>
           <w:noProof/>
           <w:lang w:eastAsia="en-IN"/>
@@ -354,30 +359,78 @@
         </w:rPr>
         <w:lastRenderedPageBreak/>
         <w:drawing>
-          <wp:inline distT="0" distB="0" distL="0" distR="0" wp14:anchorId="500A5783" wp14:editId="284145E3">
-            <wp:extent cx="5731510" cy="4081780"/>
+          <wp:inline distT="0" distB="0" distL="0" distR="0" wp14:anchorId="29C6F28E" wp14:editId="338EFF7F">
+            <wp:extent cx="5731510" cy="3402330"/>
+            <wp:effectExtent l="0" t="0" r="2540" b="7620"/>
+            <wp:docPr id="6" name="Picture 6"/>
+            <wp:cNvGraphicFramePr>
+              <a:graphicFrameLocks xmlns:a="http://schemas.openxmlformats.org/drawingml/2006/main" noChangeAspect="1"/>
+            </wp:cNvGraphicFramePr>
+            <a:graphic xmlns:a="http://schemas.openxmlformats.org/drawingml/2006/main">
+              <a:graphicData uri="http://schemas.openxmlformats.org/drawingml/2006/picture">
+                <pic:pic xmlns:pic="http://schemas.openxmlformats.org/drawingml/2006/picture">
+                  <pic:nvPicPr>
+                    <pic:cNvPr id="1" name=""/>
+                    <pic:cNvPicPr/>
+                  </pic:nvPicPr>
+                  <pic:blipFill>
+                    <a:blip r:embed="rId9"/>
+                    <a:stretch>
+                      <a:fillRect/>
+                    </a:stretch>
+                  </pic:blipFill>
+                  <pic:spPr>
+                    <a:xfrm>
+                      <a:off x="0" y="0"/>
+                      <a:ext cx="5731510" cy="3402330"/>
+                    </a:xfrm>
+                    <a:prstGeom prst="rect">
+                      <a:avLst/>
+                    </a:prstGeom>
+                  </pic:spPr>
+                </pic:pic>
+              </a:graphicData>
+            </a:graphic>
+          </wp:inline>
+        </w:drawing>
+      </w:r>
+      <w:r>
+        <w:rPr>
+          <w:noProof/>
+          <w:lang w:eastAsia="en-IN"/>
+        </w:rPr>
+        <w:t xml:space="preserve"> </w:t>
+      </w:r>
+      <w:r>
+        <w:rPr>
+          <w:noProof/>
+          <w:lang w:eastAsia="en-IN"/>
+        </w:rPr>
+        <w:drawing>
+          <wp:inline distT="0" distB="0" distL="0" distR="0" wp14:anchorId="70B73250" wp14:editId="79EC21CF">
+            <wp:extent cx="5731510" cy="1320165"/>
             <wp:effectExtent l="0" t="0" r="2540" b="0"/>
-            <wp:docPr id="6" name="Picture 6"/>
-            <wp:cNvGraphicFramePr>
-              <a:graphicFrameLocks xmlns:a="http://schemas.openxmlformats.org/drawingml/2006/main" noChangeAspect="1"/>
-            </wp:cNvGraphicFramePr>
-            <a:graphic xmlns:a="http://schemas.openxmlformats.org/drawingml/2006/main">
-              <a:graphicData uri="http://schemas.openxmlformats.org/drawingml/2006/picture">
-                <pic:pic xmlns:pic="http://schemas.openxmlformats.org/drawingml/2006/picture">
-                  <pic:nvPicPr>
-                    <pic:cNvPr id="1" name=""/>
-                    <pic:cNvPicPr/>
-                  </pic:nvPicPr>
-                  <pic:blipFill>
-                    <a:blip r:embed="rId9"/>
-                    <a:stretch>
-                      <a:fillRect/>
-                    </a:stretch>
-                  </pic:blipFill>
-                  <pic:spPr>
-                    <a:xfrm>
-                      <a:off x="0" y="0"/>
-                      <a:ext cx="5731510" cy="4081780"/>
+            <wp:docPr id="21" name="Picture 21"/>
+            <wp:cNvGraphicFramePr>
+              <a:graphicFrameLocks xmlns:a="http://schemas.openxmlformats.org/drawingml/2006/main" noChangeAspect="1"/>
+            </wp:cNvGraphicFramePr>
+            <a:graphic xmlns:a="http://schemas.openxmlformats.org/drawingml/2006/main">
+              <a:graphicData uri="http://schemas.openxmlformats.org/drawingml/2006/picture">
+                <pic:pic xmlns:pic="http://schemas.openxmlformats.org/drawingml/2006/picture">
+                  <pic:nvPicPr>
+                    <pic:cNvPr id="1" name=""/>
+                    <pic:cNvPicPr/>
+                  </pic:nvPicPr>
+                  <pic:blipFill>
+                    <a:blip r:embed="rId10"/>
+                    <a:stretch>
+                      <a:fillRect/>
+                    </a:stretch>
+                  </pic:blipFill>
+                  <pic:spPr>
+                    <a:xfrm>
+                      <a:off x="0" y="0"/>
+                      <a:ext cx="5731510" cy="1320165"/>
                     </a:xfrm>
                     <a:prstGeom prst="rect">
                       <a:avLst/>
@@ -412,7 +465,7 @@
                     <pic:cNvPicPr/>
                   </pic:nvPicPr>
                   <pic:blipFill>
-                    <a:blip r:embed="rId10"/>
+                    <a:blip r:embed="rId11"/>
                     <a:stretch>
                       <a:fillRect/>
                     </a:stretch>
@@ -439,6 +492,7 @@
           <w:noProof/>
           <w:lang w:eastAsia="en-IN"/>
         </w:rPr>
+        <w:lastRenderedPageBreak/>
         <w:drawing>
           <wp:inline distT="0" distB="0" distL="0" distR="0" wp14:anchorId="579BD0AE" wp14:editId="3BD37130">
             <wp:extent cx="5731510" cy="1529080"/>
@@ -455,7 +509,7 @@
                     <pic:cNvPicPr/>
                   </pic:nvPicPr>
                   <pic:blipFill>
-                    <a:blip r:embed="rId11"/>
+                    <a:blip r:embed="rId12"/>
                     <a:stretch>
                       <a:fillRect/>
                     </a:stretch>
@@ -482,7 +536,6 @@
           <w:noProof/>
           <w:lang w:eastAsia="en-IN"/>
         </w:rPr>
-        <w:lastRenderedPageBreak/>
         <w:drawing>
           <wp:inline distT="0" distB="0" distL="0" distR="0" wp14:anchorId="2255ECEF" wp14:editId="2A3EA1E9">
             <wp:extent cx="4533900" cy="3162300"/>
@@ -499,7 +552,7 @@
                     <pic:cNvPicPr/>
                   </pic:nvPicPr>
                   <pic:blipFill>
-                    <a:blip r:embed="rId12"/>
+                    <a:blip r:embed="rId13"/>
                     <a:stretch>
                       <a:fillRect/>
                     </a:stretch>
@@ -521,9 +574,389 @@
       </w:r>
     </w:p>
     <w:p>
+      <w:r>
+        <w:t>Create entry in address table</w:t>
+      </w:r>
+    </w:p>
+    <w:p>
+      <w:r>
+        <w:rPr>
+          <w:noProof/>
+          <w:lang w:eastAsia="en-IN"/>
+        </w:rPr>
+        <w:drawing>
+          <wp:inline distT="0" distB="0" distL="0" distR="0" wp14:anchorId="52D9C470" wp14:editId="14066BBF">
+            <wp:extent cx="5731510" cy="1256030"/>
+            <wp:effectExtent l="0" t="0" r="2540" b="1270"/>
+            <wp:docPr id="7" name="Picture 7"/>
+            <wp:cNvGraphicFramePr>
+              <a:graphicFrameLocks xmlns:a="http://schemas.openxmlformats.org/drawingml/2006/main" noChangeAspect="1"/>
+            </wp:cNvGraphicFramePr>
+            <a:graphic xmlns:a="http://schemas.openxmlformats.org/drawingml/2006/main">
+              <a:graphicData uri="http://schemas.openxmlformats.org/drawingml/2006/picture">
+                <pic:pic xmlns:pic="http://schemas.openxmlformats.org/drawingml/2006/picture">
+                  <pic:nvPicPr>
+                    <pic:cNvPr id="1" name=""/>
+                    <pic:cNvPicPr/>
+                  </pic:nvPicPr>
+                  <pic:blipFill>
+                    <a:blip r:embed="rId14"/>
+                    <a:stretch>
+                      <a:fillRect/>
+                    </a:stretch>
+                  </pic:blipFill>
+                  <pic:spPr>
+                    <a:xfrm>
+                      <a:off x="0" y="0"/>
+                      <a:ext cx="5731510" cy="1256030"/>
+                    </a:xfrm>
+                    <a:prstGeom prst="rect">
+                      <a:avLst/>
+                    </a:prstGeom>
+                  </pic:spPr>
+                </pic:pic>
+              </a:graphicData>
+            </a:graphic>
+          </wp:inline>
+        </w:drawing>
+      </w:r>
+    </w:p>
+    <w:p>
+      <w:r>
+        <w:rPr>
+          <w:noProof/>
+          <w:lang w:eastAsia="en-IN"/>
+        </w:rPr>
+        <w:drawing>
+          <wp:inline distT="0" distB="0" distL="0" distR="0" wp14:anchorId="3053863A" wp14:editId="30B22D13">
+            <wp:extent cx="5731510" cy="1773555"/>
+            <wp:effectExtent l="0" t="0" r="2540" b="0"/>
+            <wp:docPr id="10" name="Picture 10"/>
+            <wp:cNvGraphicFramePr>
+              <a:graphicFrameLocks xmlns:a="http://schemas.openxmlformats.org/drawingml/2006/main" noChangeAspect="1"/>
+            </wp:cNvGraphicFramePr>
+            <a:graphic xmlns:a="http://schemas.openxmlformats.org/drawingml/2006/main">
+              <a:graphicData uri="http://schemas.openxmlformats.org/drawingml/2006/picture">
+                <pic:pic xmlns:pic="http://schemas.openxmlformats.org/drawingml/2006/picture">
+                  <pic:nvPicPr>
+                    <pic:cNvPr id="1" name=""/>
+                    <pic:cNvPicPr/>
+                  </pic:nvPicPr>
+                  <pic:blipFill>
+                    <a:blip r:embed="rId15"/>
+                    <a:stretch>
+                      <a:fillRect/>
+                    </a:stretch>
+                  </pic:blipFill>
+                  <pic:spPr>
+                    <a:xfrm>
+                      <a:off x="0" y="0"/>
+                      <a:ext cx="5731510" cy="1773555"/>
+                    </a:xfrm>
+                    <a:prstGeom prst="rect">
+                      <a:avLst/>
+                    </a:prstGeom>
+                  </pic:spPr>
+                </pic:pic>
+              </a:graphicData>
+            </a:graphic>
+          </wp:inline>
+        </w:drawing>
+      </w:r>
+    </w:p>
+    <w:p>
+      <w:r>
+        <w:rPr>
+          <w:noProof/>
+          <w:lang w:eastAsia="en-IN"/>
+        </w:rPr>
+        <w:lastRenderedPageBreak/>
+        <w:drawing>
+          <wp:inline distT="0" distB="0" distL="0" distR="0" wp14:anchorId="3811E3D3" wp14:editId="50299423">
+            <wp:extent cx="5731510" cy="1705610"/>
+            <wp:effectExtent l="0" t="0" r="2540" b="8890"/>
+            <wp:docPr id="11" name="Picture 11"/>
+            <wp:cNvGraphicFramePr>
+              <a:graphicFrameLocks xmlns:a="http://schemas.openxmlformats.org/drawingml/2006/main" noChangeAspect="1"/>
+            </wp:cNvGraphicFramePr>
+            <a:graphic xmlns:a="http://schemas.openxmlformats.org/drawingml/2006/main">
+              <a:graphicData uri="http://schemas.openxmlformats.org/drawingml/2006/picture">
+                <pic:pic xmlns:pic="http://schemas.openxmlformats.org/drawingml/2006/picture">
+                  <pic:nvPicPr>
+                    <pic:cNvPr id="1" name=""/>
+                    <pic:cNvPicPr/>
+                  </pic:nvPicPr>
+                  <pic:blipFill>
+                    <a:blip r:embed="rId16"/>
+                    <a:stretch>
+                      <a:fillRect/>
+                    </a:stretch>
+                  </pic:blipFill>
+                  <pic:spPr>
+                    <a:xfrm>
+                      <a:off x="0" y="0"/>
+                      <a:ext cx="5731510" cy="1705610"/>
+                    </a:xfrm>
+                    <a:prstGeom prst="rect">
+                      <a:avLst/>
+                    </a:prstGeom>
+                  </pic:spPr>
+                </pic:pic>
+              </a:graphicData>
+            </a:graphic>
+          </wp:inline>
+        </w:drawing>
+      </w:r>
+    </w:p>
+    <w:p>
+      <w:r>
+        <w:t>User relationship in address model</w:t>
+      </w:r>
+    </w:p>
+    <w:p>
+      <w:r>
+        <w:rPr>
+          <w:noProof/>
+          <w:lang w:eastAsia="en-IN"/>
+        </w:rPr>
+        <w:drawing>
+          <wp:inline distT="0" distB="0" distL="0" distR="0" wp14:anchorId="54209689" wp14:editId="0088E8DC">
+            <wp:extent cx="5731510" cy="1261745"/>
+            <wp:effectExtent l="0" t="0" r="2540" b="0"/>
+            <wp:docPr id="13" name="Picture 13"/>
+            <wp:cNvGraphicFramePr>
+              <a:graphicFrameLocks xmlns:a="http://schemas.openxmlformats.org/drawingml/2006/main" noChangeAspect="1"/>
+            </wp:cNvGraphicFramePr>
+            <a:graphic xmlns:a="http://schemas.openxmlformats.org/drawingml/2006/main">
+              <a:graphicData uri="http://schemas.openxmlformats.org/drawingml/2006/picture">
+                <pic:pic xmlns:pic="http://schemas.openxmlformats.org/drawingml/2006/picture">
+                  <pic:nvPicPr>
+                    <pic:cNvPr id="1" name=""/>
+                    <pic:cNvPicPr/>
+                  </pic:nvPicPr>
+                  <pic:blipFill>
+                    <a:blip r:embed="rId17"/>
+                    <a:stretch>
+                      <a:fillRect/>
+                    </a:stretch>
+                  </pic:blipFill>
+                  <pic:spPr>
+                    <a:xfrm>
+                      <a:off x="0" y="0"/>
+                      <a:ext cx="5731510" cy="1261745"/>
+                    </a:xfrm>
+                    <a:prstGeom prst="rect">
+                      <a:avLst/>
+                    </a:prstGeom>
+                  </pic:spPr>
+                </pic:pic>
+              </a:graphicData>
+            </a:graphic>
+          </wp:inline>
+        </w:drawing>
+      </w:r>
+    </w:p>
+    <w:p>
+      <w:pPr>
+        <w:rPr>
+          <w:noProof/>
+          <w:lang w:eastAsia="en-IN"/>
+        </w:rPr>
+      </w:pPr>
+      <w:r>
+        <w:rPr>
+          <w:noProof/>
+          <w:lang w:eastAsia="en-IN"/>
+        </w:rPr>
+        <w:lastRenderedPageBreak/>
+        <w:drawing>
+          <wp:inline distT="0" distB="0" distL="0" distR="0" wp14:anchorId="69C22871" wp14:editId="39A8ECE2">
+            <wp:extent cx="5731510" cy="3195320"/>
+            <wp:effectExtent l="0" t="0" r="2540" b="5080"/>
+            <wp:docPr id="14" name="Picture 14"/>
+            <wp:cNvGraphicFramePr>
+              <a:graphicFrameLocks xmlns:a="http://schemas.openxmlformats.org/drawingml/2006/main" noChangeAspect="1"/>
+            </wp:cNvGraphicFramePr>
+            <a:graphic xmlns:a="http://schemas.openxmlformats.org/drawingml/2006/main">
+              <a:graphicData uri="http://schemas.openxmlformats.org/drawingml/2006/picture">
+                <pic:pic xmlns:pic="http://schemas.openxmlformats.org/drawingml/2006/picture">
+                  <pic:nvPicPr>
+                    <pic:cNvPr id="1" name=""/>
+                    <pic:cNvPicPr/>
+                  </pic:nvPicPr>
+                  <pic:blipFill>
+                    <a:blip r:embed="rId18"/>
+                    <a:stretch>
+                      <a:fillRect/>
+                    </a:stretch>
+                  </pic:blipFill>
+                  <pic:spPr>
+                    <a:xfrm>
+                      <a:off x="0" y="0"/>
+                      <a:ext cx="5731510" cy="3195320"/>
+                    </a:xfrm>
+                    <a:prstGeom prst="rect">
+                      <a:avLst/>
+                    </a:prstGeom>
+                  </pic:spPr>
+                </pic:pic>
+              </a:graphicData>
+            </a:graphic>
+          </wp:inline>
+        </w:drawing>
+      </w:r>
+      <w:r>
+        <w:rPr>
+          <w:noProof/>
+          <w:lang w:eastAsia="en-IN"/>
+        </w:rPr>
+        <w:t xml:space="preserve"> </w:t>
+      </w:r>
+      <w:r>
+        <w:rPr>
+          <w:noProof/>
+          <w:lang w:eastAsia="en-IN"/>
+        </w:rPr>
+        <w:drawing>
+          <wp:inline distT="0" distB="0" distL="0" distR="0" wp14:anchorId="29F201A1" wp14:editId="34A78818">
+            <wp:extent cx="5731510" cy="2363470"/>
+            <wp:effectExtent l="0" t="0" r="2540" b="0"/>
+            <wp:docPr id="15" name="Picture 15"/>
+            <wp:cNvGraphicFramePr>
+              <a:graphicFrameLocks xmlns:a="http://schemas.openxmlformats.org/drawingml/2006/main" noChangeAspect="1"/>
+            </wp:cNvGraphicFramePr>
+            <a:graphic xmlns:a="http://schemas.openxmlformats.org/drawingml/2006/main">
+              <a:graphicData uri="http://schemas.openxmlformats.org/drawingml/2006/picture">
+                <pic:pic xmlns:pic="http://schemas.openxmlformats.org/drawingml/2006/picture">
+                  <pic:nvPicPr>
+                    <pic:cNvPr id="1" name=""/>
+                    <pic:cNvPicPr/>
+                  </pic:nvPicPr>
+                  <pic:blipFill>
+                    <a:blip r:embed="rId19"/>
+                    <a:stretch>
+                      <a:fillRect/>
+                    </a:stretch>
+                  </pic:blipFill>
+                  <pic:spPr>
+                    <a:xfrm>
+                      <a:off x="0" y="0"/>
+                      <a:ext cx="5731510" cy="2363470"/>
+                    </a:xfrm>
+                    <a:prstGeom prst="rect">
+                      <a:avLst/>
+                    </a:prstGeom>
+                  </pic:spPr>
+                </pic:pic>
+              </a:graphicData>
+            </a:graphic>
+          </wp:inline>
+        </w:drawing>
+      </w:r>
+    </w:p>
+    <w:p>
+      <w:pPr>
+        <w:rPr>
+          <w:noProof/>
+          <w:lang w:eastAsia="en-IN"/>
+        </w:rPr>
+      </w:pPr>
+    </w:p>
+    <w:p>
+      <w:r>
+        <w:t>Create entry in address table – Second way</w:t>
+      </w:r>
       <w:bookmarkStart w:id="0" w:name="_GoBack"/>
       <w:bookmarkEnd w:id="0"/>
     </w:p>
+    <w:p>
+      <w:r>
+        <w:rPr>
+          <w:noProof/>
+          <w:lang w:eastAsia="en-IN"/>
+        </w:rPr>
+        <w:drawing>
+          <wp:inline distT="0" distB="0" distL="0" distR="0" wp14:anchorId="46867390" wp14:editId="7BE73614">
+            <wp:extent cx="5731510" cy="1183005"/>
+            <wp:effectExtent l="0" t="0" r="2540" b="0"/>
+            <wp:docPr id="16" name="Picture 16"/>
+            <wp:cNvGraphicFramePr>
+              <a:graphicFrameLocks xmlns:a="http://schemas.openxmlformats.org/drawingml/2006/main" noChangeAspect="1"/>
+            </wp:cNvGraphicFramePr>
+            <a:graphic xmlns:a="http://schemas.openxmlformats.org/drawingml/2006/main">
+              <a:graphicData uri="http://schemas.openxmlformats.org/drawingml/2006/picture">
+                <pic:pic xmlns:pic="http://schemas.openxmlformats.org/drawingml/2006/picture">
+                  <pic:nvPicPr>
+                    <pic:cNvPr id="1" name=""/>
+                    <pic:cNvPicPr/>
+                  </pic:nvPicPr>
+                  <pic:blipFill>
+                    <a:blip r:embed="rId20"/>
+                    <a:stretch>
+                      <a:fillRect/>
+                    </a:stretch>
+                  </pic:blipFill>
+                  <pic:spPr>
+                    <a:xfrm>
+                      <a:off x="0" y="0"/>
+                      <a:ext cx="5731510" cy="1183005"/>
+                    </a:xfrm>
+                    <a:prstGeom prst="rect">
+                      <a:avLst/>
+                    </a:prstGeom>
+                  </pic:spPr>
+                </pic:pic>
+              </a:graphicData>
+            </a:graphic>
+          </wp:inline>
+        </w:drawing>
+      </w:r>
+    </w:p>
+    <w:p>
+      <w:r>
+        <w:rPr>
+          <w:noProof/>
+          <w:lang w:eastAsia="en-IN"/>
+        </w:rPr>
+        <w:lastRenderedPageBreak/>
+        <w:drawing>
+          <wp:inline distT="0" distB="0" distL="0" distR="0" wp14:anchorId="4B47164F" wp14:editId="507ACD96">
+            <wp:extent cx="5731510" cy="1404620"/>
+            <wp:effectExtent l="0" t="0" r="2540" b="5080"/>
+            <wp:docPr id="17" name="Picture 17"/>
+            <wp:cNvGraphicFramePr>
+              <a:graphicFrameLocks xmlns:a="http://schemas.openxmlformats.org/drawingml/2006/main" noChangeAspect="1"/>
+            </wp:cNvGraphicFramePr>
+            <a:graphic xmlns:a="http://schemas.openxmlformats.org/drawingml/2006/main">
+              <a:graphicData uri="http://schemas.openxmlformats.org/drawingml/2006/picture">
+                <pic:pic xmlns:pic="http://schemas.openxmlformats.org/drawingml/2006/picture">
+                  <pic:nvPicPr>
+                    <pic:cNvPr id="1" name=""/>
+                    <pic:cNvPicPr/>
+                  </pic:nvPicPr>
+                  <pic:blipFill>
+                    <a:blip r:embed="rId21"/>
+                    <a:stretch>
+                      <a:fillRect/>
+                    </a:stretch>
+                  </pic:blipFill>
+                  <pic:spPr>
+                    <a:xfrm>
+                      <a:off x="0" y="0"/>
+                      <a:ext cx="5731510" cy="1404620"/>
+                    </a:xfrm>
+                    <a:prstGeom prst="rect">
+                      <a:avLst/>
+                    </a:prstGeom>
+                  </pic:spPr>
+                </pic:pic>
+              </a:graphicData>
+            </a:graphic>
+          </wp:inline>
+        </w:drawing>
+      </w:r>
+    </w:p>
+    <w:p/>
     <w:sectPr>
       <w:pgSz w:w="11906" w:h="16838"/>
       <w:pgMar w:top="1440" w:right="1440" w:bottom="1440" w:left="1440" w:header="708" w:footer="708" w:gutter="0"/>

</xml_diff>